<commit_message>
ajout d'une exigence non-fonctionelle front-end
</commit_message>
<xml_diff>
--- a/Projet - Fonctions attendues - Exigences fonctionnelles et non-fonctionnelles .docx
+++ b/Projet - Fonctions attendues - Exigences fonctionnelles et non-fonctionnelles .docx
@@ -665,10 +665,7 @@
           </w:tcPr>
           <w:p>
             <w:r>
-              <w:t xml:space="preserve">Visualiser l’historique des réservations </w:t>
-            </w:r>
-            <w:r>
-              <w:t>pour un client</w:t>
+              <w:t>Visualiser l’historique des réservations pour un client</w:t>
             </w:r>
             <w:r>
               <w:t>.</w:t>
@@ -834,7 +831,11 @@
           <w:tcPr>
             <w:tcW w:w="7507" w:type="dxa"/>
           </w:tcPr>
-          <w:p/>
+          <w:p>
+            <w:r>
+              <w:t>Avoir accès à un système d’alerte (problèmes)</w:t>
+            </w:r>
+          </w:p>
         </w:tc>
       </w:tr>
       <w:tr>

</xml_diff>